<commit_message>
kamienie milowe update nagłowki
</commit_message>
<xml_diff>
--- a/kamienie_milowe.docx
+++ b/kamienie_milowe.docx
@@ -34,6 +34,7 @@
           <w:tcPr>
             <w:tcW w:w="10455" w:type="dxa"/>
             <w:gridSpan w:val="3"/>
+            <w:shd w:val="clear" w:color="auto" w:fill="45B0E1" w:themeFill="accent1" w:themeFillTint="99"/>
             <w:tcMar/>
             <w:vAlign w:val="center"/>
           </w:tcPr>
@@ -58,6 +59,104 @@
                 <w:szCs w:val="32"/>
               </w:rPr>
               <w:t>Zestawienie kamieni milowych – projekt sklepu internetowego</w:t>
+            </w:r>
+          </w:p>
+        </w:tc>
+      </w:tr>
+      <w:tr>
+        <w:trPr>
+          <w:trHeight w:val="825"/>
+        </w:trPr>
+        <w:tc>
+          <w:tcPr>
+            <w:tcW w:w="3485" w:type="dxa"/>
+            <w:shd w:val="clear" w:color="auto" w:fill="C1E4F5" w:themeFill="accent1" w:themeFillTint="33"/>
+            <w:tcMar/>
+            <w:vAlign w:val="center"/>
+          </w:tcPr>
+          <w:p>
+            <w:pPr>
+              <w:pStyle w:val="Normal"/>
+              <w:jc w:val="center"/>
+              <w:rPr>
+                <w:rFonts w:ascii="Times New Roman" w:hAnsi="Times New Roman" w:eastAsia="Times New Roman" w:cs="Times New Roman" w:asciiTheme="minorAscii" w:hAnsiTheme="minorAscii" w:eastAsiaTheme="minorAscii" w:cstheme="minorAscii"/>
+                <w:b w:val="1"/>
+                <w:bCs w:val="1"/>
+                <w:sz w:val="22"/>
+                <w:szCs w:val="22"/>
+              </w:rPr>
+            </w:pPr>
+            <w:r>
+              <w:rPr>
+                <w:rFonts w:ascii="Times New Roman" w:hAnsi="Times New Roman" w:eastAsia="Times New Roman" w:cs="Times New Roman" w:asciiTheme="minorAscii" w:hAnsiTheme="minorAscii" w:eastAsiaTheme="minorAscii" w:cstheme="minorAscii"/>
+                <w:b w:val="1"/>
+                <w:bCs w:val="1"/>
+                <w:sz w:val="24"/>
+                <w:szCs w:val="24"/>
+              </w:rPr>
+              <w:t>Nazwa kamienia milowego</w:t>
+            </w:r>
+          </w:p>
+        </w:tc>
+        <w:tc>
+          <w:tcPr>
+            <w:tcW w:w="3485" w:type="dxa"/>
+            <w:shd w:val="clear" w:color="auto" w:fill="C1E4F5" w:themeFill="accent1" w:themeFillTint="33"/>
+            <w:tcMar/>
+            <w:vAlign w:val="center"/>
+          </w:tcPr>
+          <w:p>
+            <w:pPr>
+              <w:pStyle w:val="Normal"/>
+              <w:jc w:val="center"/>
+              <w:rPr>
+                <w:rFonts w:ascii="Times New Roman" w:hAnsi="Times New Roman" w:eastAsia="Times New Roman" w:cs="Times New Roman" w:asciiTheme="minorAscii" w:hAnsiTheme="minorAscii" w:eastAsiaTheme="minorAscii" w:cstheme="minorAscii"/>
+                <w:b w:val="1"/>
+                <w:bCs w:val="1"/>
+                <w:sz w:val="22"/>
+                <w:szCs w:val="22"/>
+              </w:rPr>
+            </w:pPr>
+            <w:r>
+              <w:rPr>
+                <w:rFonts w:ascii="Times New Roman" w:hAnsi="Times New Roman" w:eastAsia="Times New Roman" w:cs="Times New Roman" w:asciiTheme="minorAscii" w:hAnsiTheme="minorAscii" w:eastAsiaTheme="minorAscii" w:cstheme="minorAscii"/>
+                <w:b w:val="1"/>
+                <w:bCs w:val="1"/>
+                <w:sz w:val="24"/>
+                <w:szCs w:val="24"/>
+              </w:rPr>
+              <w:t>Parametr</w:t>
+            </w:r>
+          </w:p>
+        </w:tc>
+        <w:tc>
+          <w:tcPr>
+            <w:tcW w:w="3485" w:type="dxa"/>
+            <w:shd w:val="clear" w:color="auto" w:fill="C1E4F5" w:themeFill="accent1" w:themeFillTint="33"/>
+            <w:tcMar/>
+            <w:vAlign w:val="center"/>
+          </w:tcPr>
+          <w:p>
+            <w:pPr>
+              <w:pStyle w:val="Normal"/>
+              <w:jc w:val="center"/>
+              <w:rPr>
+                <w:rFonts w:ascii="Times New Roman" w:hAnsi="Times New Roman" w:eastAsia="Times New Roman" w:cs="Times New Roman" w:asciiTheme="minorAscii" w:hAnsiTheme="minorAscii" w:eastAsiaTheme="minorAscii" w:cstheme="minorAscii"/>
+                <w:b w:val="1"/>
+                <w:bCs w:val="1"/>
+                <w:sz w:val="22"/>
+                <w:szCs w:val="22"/>
+              </w:rPr>
+            </w:pPr>
+            <w:r>
+              <w:rPr>
+                <w:rFonts w:ascii="Times New Roman" w:hAnsi="Times New Roman" w:eastAsia="Times New Roman" w:cs="Times New Roman" w:asciiTheme="minorAscii" w:hAnsiTheme="minorAscii" w:eastAsiaTheme="minorAscii" w:cstheme="minorAscii"/>
+                <w:b w:val="1"/>
+                <w:bCs w:val="1"/>
+                <w:sz w:val="24"/>
+                <w:szCs w:val="24"/>
+              </w:rPr>
+              <w:t>Opis wpływu nieosiągnięcia kamienia milowego</w:t>
             </w:r>
           </w:p>
         </w:tc>

</xml_diff>